<commit_message>
new line added in GitHub Basic file
</commit_message>
<xml_diff>
--- a/GitHub Basic.docx
+++ b/GitHub Basic.docx
@@ -43,8 +43,6 @@
         </w:rPr>
         <w:t>distributed version control system that allows developer/programmer store their code in the cloud and collaborate.</w:t>
       </w:r>
-      <w:bookmarkStart w:id="0" w:name="_GoBack"/>
-      <w:bookmarkEnd w:id="0"/>
     </w:p>
     <w:p>
       <w:pPr>
@@ -65,25 +63,7 @@
           <w:sz w:val="24"/>
           <w:szCs w:val="24"/>
         </w:rPr>
-        <w:t xml:space="preserve">Install </w:t>
-      </w:r>
-      <w:proofErr w:type="gramStart"/>
-      <w:r>
-        <w:rPr>
-          <w:rFonts w:ascii="Times New Roman" w:eastAsia="Times New Roman" w:hAnsi="Times New Roman" w:cs="Times New Roman"/>
-          <w:sz w:val="24"/>
-          <w:szCs w:val="24"/>
-        </w:rPr>
-        <w:t>GitHub :</w:t>
-      </w:r>
-      <w:proofErr w:type="gramEnd"/>
-      <w:r>
-        <w:rPr>
-          <w:rFonts w:ascii="Times New Roman" w:eastAsia="Times New Roman" w:hAnsi="Times New Roman" w:cs="Times New Roman"/>
-          <w:sz w:val="24"/>
-          <w:szCs w:val="24"/>
-        </w:rPr>
-        <w:t xml:space="preserve"> git-scm.com/download</w:t>
+        <w:t>Install GitHub : git-scm.com/download</w:t>
       </w:r>
     </w:p>
     <w:p>
@@ -113,25 +93,7 @@
           <w:sz w:val="24"/>
           <w:szCs w:val="24"/>
         </w:rPr>
-        <w:t xml:space="preserve"> </w:t>
-      </w:r>
-      <w:proofErr w:type="gramStart"/>
-      <w:r>
-        <w:rPr>
-          <w:rFonts w:ascii="Times New Roman" w:eastAsia="Times New Roman" w:hAnsi="Times New Roman" w:cs="Times New Roman"/>
-          <w:sz w:val="24"/>
-          <w:szCs w:val="24"/>
-        </w:rPr>
-        <w:t>( git</w:t>
-      </w:r>
-      <w:proofErr w:type="gramEnd"/>
-      <w:r>
-        <w:rPr>
-          <w:rFonts w:ascii="Times New Roman" w:eastAsia="Times New Roman" w:hAnsi="Times New Roman" w:cs="Times New Roman"/>
-          <w:sz w:val="24"/>
-          <w:szCs w:val="24"/>
-        </w:rPr>
-        <w:t xml:space="preserve"> –version)</w:t>
+        <w:t xml:space="preserve"> ( git –version)</w:t>
       </w:r>
     </w:p>
     <w:p>
@@ -153,25 +115,7 @@
           <w:sz w:val="24"/>
           <w:szCs w:val="24"/>
         </w:rPr>
-        <w:t xml:space="preserve">git </w:t>
-      </w:r>
-      <w:proofErr w:type="spellStart"/>
-      <w:r>
-        <w:rPr>
-          <w:rFonts w:ascii="Times New Roman" w:eastAsia="Times New Roman" w:hAnsi="Times New Roman" w:cs="Times New Roman"/>
-          <w:sz w:val="24"/>
-          <w:szCs w:val="24"/>
-        </w:rPr>
-        <w:t>init</w:t>
-      </w:r>
-      <w:proofErr w:type="spellEnd"/>
-      <w:r>
-        <w:rPr>
-          <w:rFonts w:ascii="Times New Roman" w:eastAsia="Times New Roman" w:hAnsi="Times New Roman" w:cs="Times New Roman"/>
-          <w:sz w:val="24"/>
-          <w:szCs w:val="24"/>
-        </w:rPr>
-        <w:t xml:space="preserve"> project1 (create local repository)</w:t>
+        <w:t>git init project1 (create local repository)</w:t>
       </w:r>
     </w:p>
     <w:p>
@@ -193,25 +137,7 @@
           <w:sz w:val="24"/>
           <w:szCs w:val="24"/>
         </w:rPr>
-        <w:t>Create directory with the same name on computer (e:\users\norm\sites\</w:t>
-      </w:r>
-      <w:proofErr w:type="spellStart"/>
-      <w:r>
-        <w:rPr>
-          <w:rFonts w:ascii="Times New Roman" w:eastAsia="Times New Roman" w:hAnsi="Times New Roman" w:cs="Times New Roman"/>
-          <w:sz w:val="24"/>
-          <w:szCs w:val="24"/>
-        </w:rPr>
-        <w:t>basewp</w:t>
-      </w:r>
-      <w:proofErr w:type="spellEnd"/>
-      <w:r>
-        <w:rPr>
-          <w:rFonts w:ascii="Times New Roman" w:eastAsia="Times New Roman" w:hAnsi="Times New Roman" w:cs="Times New Roman"/>
-          <w:sz w:val="24"/>
-          <w:szCs w:val="24"/>
-        </w:rPr>
-        <w:t>)</w:t>
+        <w:t>Create directory with the same name on computer (e:\users\norm\sites\basewp)</w:t>
       </w:r>
     </w:p>
     <w:p>
@@ -233,25 +159,7 @@
           <w:sz w:val="24"/>
           <w:szCs w:val="24"/>
         </w:rPr>
-        <w:t>go to command line and go to directory (e:\users\norm\sites\</w:t>
-      </w:r>
-      <w:proofErr w:type="spellStart"/>
-      <w:r>
-        <w:rPr>
-          <w:rFonts w:ascii="Times New Roman" w:eastAsia="Times New Roman" w:hAnsi="Times New Roman" w:cs="Times New Roman"/>
-          <w:sz w:val="24"/>
-          <w:szCs w:val="24"/>
-        </w:rPr>
-        <w:t>basewp</w:t>
-      </w:r>
-      <w:proofErr w:type="spellEnd"/>
-      <w:r>
-        <w:rPr>
-          <w:rFonts w:ascii="Times New Roman" w:eastAsia="Times New Roman" w:hAnsi="Times New Roman" w:cs="Times New Roman"/>
-          <w:sz w:val="24"/>
-          <w:szCs w:val="24"/>
-        </w:rPr>
-        <w:t>)</w:t>
+        <w:t>go to command line and go to directory (e:\users\norm\sites\basewp)</w:t>
       </w:r>
     </w:p>
     <w:p>
@@ -392,25 +300,7 @@
           <w:sz w:val="24"/>
           <w:szCs w:val="24"/>
         </w:rPr>
-        <w:t xml:space="preserve">Now we can work between </w:t>
-      </w:r>
-      <w:proofErr w:type="spellStart"/>
-      <w:r>
-        <w:rPr>
-          <w:rFonts w:ascii="Times New Roman" w:eastAsia="Times New Roman" w:hAnsi="Times New Roman" w:cs="Times New Roman"/>
-          <w:sz w:val="24"/>
-          <w:szCs w:val="24"/>
-        </w:rPr>
-        <w:t>github</w:t>
-      </w:r>
-      <w:proofErr w:type="spellEnd"/>
-      <w:r>
-        <w:rPr>
-          <w:rFonts w:ascii="Times New Roman" w:eastAsia="Times New Roman" w:hAnsi="Times New Roman" w:cs="Times New Roman"/>
-          <w:sz w:val="24"/>
-          <w:szCs w:val="24"/>
-        </w:rPr>
-        <w:t xml:space="preserve"> and computer</w:t>
+        <w:t>Now we can work between github and computer</w:t>
       </w:r>
     </w:p>
     <w:p>
@@ -592,6 +482,35 @@
           <w:b/>
         </w:rPr>
       </w:pPr>
+    </w:p>
+    <w:p>
+      <w:pPr>
+        <w:rPr>
+          <w:b/>
+        </w:rPr>
+      </w:pPr>
+    </w:p>
+    <w:p>
+      <w:pPr>
+        <w:rPr>
+          <w:b/>
+        </w:rPr>
+      </w:pPr>
+      <w:r>
+        <w:rPr>
+          <w:b/>
+        </w:rPr>
+        <w:t>Test GitHub</w:t>
+      </w:r>
+    </w:p>
+    <w:p>
+      <w:pPr>
+        <w:rPr>
+          <w:b/>
+        </w:rPr>
+      </w:pPr>
+      <w:bookmarkStart w:id="0" w:name="_GoBack"/>
+      <w:bookmarkEnd w:id="0"/>
     </w:p>
     <w:sectPr>
       <w:pgSz w:w="12240" w:h="15840"/>
@@ -1035,6 +954,7 @@
     <w:lsdException w:name="HTML Sample" w:semiHidden="1" w:unhideWhenUsed="1"/>
     <w:lsdException w:name="HTML Typewriter" w:semiHidden="1" w:unhideWhenUsed="1"/>
     <w:lsdException w:name="HTML Variable" w:semiHidden="1" w:unhideWhenUsed="1"/>
+    <w:lsdException w:name="Normal Table" w:semiHidden="1" w:unhideWhenUsed="1"/>
     <w:lsdException w:name="annotation subject" w:semiHidden="1" w:unhideWhenUsed="1"/>
     <w:lsdException w:name="No List" w:semiHidden="1" w:unhideWhenUsed="1"/>
     <w:lsdException w:name="Outline List 1" w:semiHidden="1" w:unhideWhenUsed="1"/>
@@ -1081,8 +1001,10 @@
     <w:lsdException w:name="Table Subtle 2" w:semiHidden="1" w:unhideWhenUsed="1"/>
     <w:lsdException w:name="Table Web 1" w:semiHidden="1" w:unhideWhenUsed="1"/>
     <w:lsdException w:name="Table Web 2" w:semiHidden="1" w:unhideWhenUsed="1"/>
+    <w:lsdException w:name="Table Web 3" w:semiHidden="1" w:unhideWhenUsed="1"/>
     <w:lsdException w:name="Balloon Text" w:semiHidden="1" w:unhideWhenUsed="1"/>
     <w:lsdException w:name="Table Grid" w:uiPriority="39"/>
+    <w:lsdException w:name="Table Theme" w:semiHidden="1" w:unhideWhenUsed="1"/>
     <w:lsdException w:name="Placeholder Text" w:semiHidden="1"/>
     <w:lsdException w:name="No Spacing" w:uiPriority="1" w:qFormat="1"/>
     <w:lsdException w:name="Light Shading" w:uiPriority="60"/>

</xml_diff>

<commit_message>
new lines added in GitHub Basic file and added new GitHub Steps file
</commit_message>
<xml_diff>
--- a/GitHub Basic.docx
+++ b/GitHub Basic.docx
@@ -5,43 +5,67 @@
     <w:p>
       <w:pPr>
         <w:rPr>
+          <w:rFonts w:asciiTheme="majorHAnsi" w:hAnsiTheme="majorHAnsi" w:cstheme="majorHAnsi"/>
           <w:b/>
-          <w:sz w:val="28"/>
-          <w:szCs w:val="28"/>
-        </w:rPr>
-      </w:pPr>
-      <w:r>
-        <w:rPr>
+          <w:sz w:val="24"/>
+          <w:szCs w:val="24"/>
+        </w:rPr>
+      </w:pPr>
+      <w:r>
+        <w:rPr>
+          <w:rFonts w:asciiTheme="majorHAnsi" w:hAnsiTheme="majorHAnsi" w:cstheme="majorHAnsi"/>
           <w:b/>
-          <w:sz w:val="28"/>
-          <w:szCs w:val="28"/>
-        </w:rPr>
-        <w:t>GitHub Basic commands for creating and pushing to Repository</w:t>
-      </w:r>
-    </w:p>
-    <w:p>
-      <w:pPr>
-        <w:rPr>
+          <w:sz w:val="24"/>
+          <w:szCs w:val="24"/>
+        </w:rPr>
+        <w:t xml:space="preserve">GitHub is </w:t>
+      </w:r>
+      <w:r>
+        <w:rPr>
+          <w:rFonts w:asciiTheme="majorHAnsi" w:hAnsiTheme="majorHAnsi" w:cstheme="majorHAnsi"/>
           <w:b/>
-          <w:sz w:val="36"/>
-          <w:szCs w:val="36"/>
-        </w:rPr>
-      </w:pPr>
-      <w:r>
-        <w:rPr>
+          <w:sz w:val="24"/>
+          <w:szCs w:val="24"/>
+        </w:rPr>
+        <w:t xml:space="preserve">a platform that allows to store code on the cloud. It is not just a cloud </w:t>
+      </w:r>
+      <w:proofErr w:type="gramStart"/>
+      <w:r>
+        <w:rPr>
+          <w:rFonts w:asciiTheme="majorHAnsi" w:hAnsiTheme="majorHAnsi" w:cstheme="majorHAnsi"/>
           <w:b/>
-          <w:sz w:val="36"/>
-          <w:szCs w:val="36"/>
-        </w:rPr>
-        <w:t xml:space="preserve">GitHub is </w:t>
-      </w:r>
-      <w:r>
-        <w:rPr>
+          <w:sz w:val="24"/>
+          <w:szCs w:val="24"/>
+        </w:rPr>
+        <w:t>storage</w:t>
+      </w:r>
+      <w:proofErr w:type="gramEnd"/>
+      <w:r>
+        <w:rPr>
+          <w:rFonts w:asciiTheme="majorHAnsi" w:hAnsiTheme="majorHAnsi" w:cstheme="majorHAnsi"/>
           <w:b/>
-          <w:sz w:val="36"/>
-          <w:szCs w:val="36"/>
+          <w:sz w:val="24"/>
+          <w:szCs w:val="24"/>
+        </w:rPr>
+        <w:t xml:space="preserve"> but a full version control system powered by GitHub. It is a </w:t>
+      </w:r>
+      <w:r>
+        <w:rPr>
+          <w:rFonts w:asciiTheme="majorHAnsi" w:hAnsiTheme="majorHAnsi" w:cstheme="majorHAnsi"/>
+          <w:b/>
+          <w:sz w:val="24"/>
+          <w:szCs w:val="24"/>
         </w:rPr>
         <w:t>distributed version control system that allows developer/programmer store their code in the cloud and collaborate.</w:t>
+      </w:r>
+      <w:r>
+        <w:rPr>
+          <w:rFonts w:asciiTheme="majorHAnsi" w:hAnsiTheme="majorHAnsi" w:cstheme="majorHAnsi"/>
+          <w:b/>
+          <w:sz w:val="24"/>
+          <w:szCs w:val="24"/>
+        </w:rPr>
+        <w:t xml:space="preserve"> Everyone has a local repo that has the same info as central repo on the cloud based on last time these two has synch up.</w:t>
       </w:r>
     </w:p>
     <w:p>
@@ -52,18 +76,36 @@
         </w:numPr>
         <w:spacing w:before="100" w:beforeAutospacing="1" w:after="100" w:afterAutospacing="1" w:line="240" w:lineRule="auto"/>
         <w:rPr>
-          <w:rFonts w:ascii="Times New Roman" w:eastAsia="Times New Roman" w:hAnsi="Times New Roman" w:cs="Times New Roman"/>
-          <w:sz w:val="24"/>
-          <w:szCs w:val="24"/>
-        </w:rPr>
-      </w:pPr>
-      <w:r>
-        <w:rPr>
-          <w:rFonts w:ascii="Times New Roman" w:eastAsia="Times New Roman" w:hAnsi="Times New Roman" w:cs="Times New Roman"/>
-          <w:sz w:val="24"/>
-          <w:szCs w:val="24"/>
-        </w:rPr>
-        <w:t>Install GitHub : git-scm.com/download</w:t>
+          <w:rFonts w:asciiTheme="majorHAnsi" w:eastAsia="Times New Roman" w:hAnsiTheme="majorHAnsi" w:cstheme="majorHAnsi"/>
+          <w:sz w:val="24"/>
+          <w:szCs w:val="24"/>
+        </w:rPr>
+      </w:pPr>
+      <w:r>
+        <w:rPr>
+          <w:rFonts w:asciiTheme="majorHAnsi" w:eastAsia="Times New Roman" w:hAnsiTheme="majorHAnsi" w:cstheme="majorHAnsi"/>
+          <w:sz w:val="24"/>
+          <w:szCs w:val="24"/>
+        </w:rPr>
+        <w:t xml:space="preserve">Install </w:t>
+      </w:r>
+      <w:proofErr w:type="gramStart"/>
+      <w:r>
+        <w:rPr>
+          <w:rFonts w:asciiTheme="majorHAnsi" w:eastAsia="Times New Roman" w:hAnsiTheme="majorHAnsi" w:cstheme="majorHAnsi"/>
+          <w:sz w:val="24"/>
+          <w:szCs w:val="24"/>
+        </w:rPr>
+        <w:t>GitHub :</w:t>
+      </w:r>
+      <w:proofErr w:type="gramEnd"/>
+      <w:r>
+        <w:rPr>
+          <w:rFonts w:asciiTheme="majorHAnsi" w:eastAsia="Times New Roman" w:hAnsiTheme="majorHAnsi" w:cstheme="majorHAnsi"/>
+          <w:sz w:val="24"/>
+          <w:szCs w:val="24"/>
+        </w:rPr>
+        <w:t xml:space="preserve"> git-scm.com/download</w:t>
       </w:r>
     </w:p>
     <w:p>
@@ -74,14 +116,14 @@
         </w:numPr>
         <w:spacing w:before="100" w:beforeAutospacing="1" w:after="100" w:afterAutospacing="1" w:line="240" w:lineRule="auto"/>
         <w:rPr>
-          <w:rFonts w:ascii="Times New Roman" w:eastAsia="Times New Roman" w:hAnsi="Times New Roman" w:cs="Times New Roman"/>
-          <w:sz w:val="24"/>
-          <w:szCs w:val="24"/>
-        </w:rPr>
-      </w:pPr>
-      <w:r>
-        <w:rPr>
-          <w:rFonts w:ascii="Times New Roman" w:eastAsia="Times New Roman" w:hAnsi="Times New Roman" w:cs="Times New Roman"/>
+          <w:rFonts w:asciiTheme="majorHAnsi" w:eastAsia="Times New Roman" w:hAnsiTheme="majorHAnsi" w:cstheme="majorHAnsi"/>
+          <w:sz w:val="24"/>
+          <w:szCs w:val="24"/>
+        </w:rPr>
+      </w:pPr>
+      <w:r>
+        <w:rPr>
+          <w:rFonts w:asciiTheme="majorHAnsi" w:eastAsia="Times New Roman" w:hAnsiTheme="majorHAnsi" w:cstheme="majorHAnsi"/>
           <w:sz w:val="24"/>
           <w:szCs w:val="24"/>
         </w:rPr>
@@ -89,11 +131,29 @@
       </w:r>
       <w:r>
         <w:rPr>
-          <w:rFonts w:ascii="Times New Roman" w:eastAsia="Times New Roman" w:hAnsi="Times New Roman" w:cs="Times New Roman"/>
-          <w:sz w:val="24"/>
-          <w:szCs w:val="24"/>
-        </w:rPr>
-        <w:t xml:space="preserve"> ( git –version)</w:t>
+          <w:rFonts w:asciiTheme="majorHAnsi" w:eastAsia="Times New Roman" w:hAnsiTheme="majorHAnsi" w:cstheme="majorHAnsi"/>
+          <w:sz w:val="24"/>
+          <w:szCs w:val="24"/>
+        </w:rPr>
+        <w:t xml:space="preserve"> </w:t>
+      </w:r>
+      <w:proofErr w:type="gramStart"/>
+      <w:r>
+        <w:rPr>
+          <w:rFonts w:asciiTheme="majorHAnsi" w:eastAsia="Times New Roman" w:hAnsiTheme="majorHAnsi" w:cstheme="majorHAnsi"/>
+          <w:sz w:val="24"/>
+          <w:szCs w:val="24"/>
+        </w:rPr>
+        <w:t>( git</w:t>
+      </w:r>
+      <w:proofErr w:type="gramEnd"/>
+      <w:r>
+        <w:rPr>
+          <w:rFonts w:asciiTheme="majorHAnsi" w:eastAsia="Times New Roman" w:hAnsiTheme="majorHAnsi" w:cstheme="majorHAnsi"/>
+          <w:sz w:val="24"/>
+          <w:szCs w:val="24"/>
+        </w:rPr>
+        <w:t xml:space="preserve"> –version)</w:t>
       </w:r>
     </w:p>
     <w:p>
@@ -104,18 +164,36 @@
         </w:numPr>
         <w:spacing w:before="100" w:beforeAutospacing="1" w:after="100" w:afterAutospacing="1" w:line="240" w:lineRule="auto"/>
         <w:rPr>
-          <w:rFonts w:ascii="Times New Roman" w:eastAsia="Times New Roman" w:hAnsi="Times New Roman" w:cs="Times New Roman"/>
-          <w:sz w:val="24"/>
-          <w:szCs w:val="24"/>
-        </w:rPr>
-      </w:pPr>
-      <w:r>
-        <w:rPr>
-          <w:rFonts w:ascii="Times New Roman" w:eastAsia="Times New Roman" w:hAnsi="Times New Roman" w:cs="Times New Roman"/>
-          <w:sz w:val="24"/>
-          <w:szCs w:val="24"/>
-        </w:rPr>
-        <w:t>git init project1 (create local repository)</w:t>
+          <w:rFonts w:asciiTheme="majorHAnsi" w:eastAsia="Times New Roman" w:hAnsiTheme="majorHAnsi" w:cstheme="majorHAnsi"/>
+          <w:sz w:val="24"/>
+          <w:szCs w:val="24"/>
+        </w:rPr>
+      </w:pPr>
+      <w:r>
+        <w:rPr>
+          <w:rFonts w:asciiTheme="majorHAnsi" w:eastAsia="Times New Roman" w:hAnsiTheme="majorHAnsi" w:cstheme="majorHAnsi"/>
+          <w:sz w:val="24"/>
+          <w:szCs w:val="24"/>
+        </w:rPr>
+        <w:t xml:space="preserve">git </w:t>
+      </w:r>
+      <w:proofErr w:type="spellStart"/>
+      <w:r>
+        <w:rPr>
+          <w:rFonts w:asciiTheme="majorHAnsi" w:eastAsia="Times New Roman" w:hAnsiTheme="majorHAnsi" w:cstheme="majorHAnsi"/>
+          <w:sz w:val="24"/>
+          <w:szCs w:val="24"/>
+        </w:rPr>
+        <w:t>init</w:t>
+      </w:r>
+      <w:proofErr w:type="spellEnd"/>
+      <w:r>
+        <w:rPr>
+          <w:rFonts w:asciiTheme="majorHAnsi" w:eastAsia="Times New Roman" w:hAnsiTheme="majorHAnsi" w:cstheme="majorHAnsi"/>
+          <w:sz w:val="24"/>
+          <w:szCs w:val="24"/>
+        </w:rPr>
+        <w:t xml:space="preserve"> project1 (create local repository)</w:t>
       </w:r>
     </w:p>
     <w:p>
@@ -126,18 +204,36 @@
         </w:numPr>
         <w:spacing w:before="100" w:beforeAutospacing="1" w:after="100" w:afterAutospacing="1" w:line="240" w:lineRule="auto"/>
         <w:rPr>
-          <w:rFonts w:ascii="Times New Roman" w:eastAsia="Times New Roman" w:hAnsi="Times New Roman" w:cs="Times New Roman"/>
-          <w:sz w:val="24"/>
-          <w:szCs w:val="24"/>
-        </w:rPr>
-      </w:pPr>
-      <w:r>
-        <w:rPr>
-          <w:rFonts w:ascii="Times New Roman" w:eastAsia="Times New Roman" w:hAnsi="Times New Roman" w:cs="Times New Roman"/>
-          <w:sz w:val="24"/>
-          <w:szCs w:val="24"/>
-        </w:rPr>
-        <w:t>Create directory with the same name on computer (e:\users\norm\sites\basewp)</w:t>
+          <w:rFonts w:asciiTheme="majorHAnsi" w:eastAsia="Times New Roman" w:hAnsiTheme="majorHAnsi" w:cstheme="majorHAnsi"/>
+          <w:sz w:val="24"/>
+          <w:szCs w:val="24"/>
+        </w:rPr>
+      </w:pPr>
+      <w:r>
+        <w:rPr>
+          <w:rFonts w:asciiTheme="majorHAnsi" w:eastAsia="Times New Roman" w:hAnsiTheme="majorHAnsi" w:cstheme="majorHAnsi"/>
+          <w:sz w:val="24"/>
+          <w:szCs w:val="24"/>
+        </w:rPr>
+        <w:t>Create directory with the same name on computer (e:\users\norm\sites\</w:t>
+      </w:r>
+      <w:proofErr w:type="spellStart"/>
+      <w:r>
+        <w:rPr>
+          <w:rFonts w:asciiTheme="majorHAnsi" w:eastAsia="Times New Roman" w:hAnsiTheme="majorHAnsi" w:cstheme="majorHAnsi"/>
+          <w:sz w:val="24"/>
+          <w:szCs w:val="24"/>
+        </w:rPr>
+        <w:t>basewp</w:t>
+      </w:r>
+      <w:proofErr w:type="spellEnd"/>
+      <w:r>
+        <w:rPr>
+          <w:rFonts w:asciiTheme="majorHAnsi" w:eastAsia="Times New Roman" w:hAnsiTheme="majorHAnsi" w:cstheme="majorHAnsi"/>
+          <w:sz w:val="24"/>
+          <w:szCs w:val="24"/>
+        </w:rPr>
+        <w:t>)</w:t>
       </w:r>
     </w:p>
     <w:p>
@@ -148,18 +244,36 @@
         </w:numPr>
         <w:spacing w:before="100" w:beforeAutospacing="1" w:after="100" w:afterAutospacing="1" w:line="240" w:lineRule="auto"/>
         <w:rPr>
-          <w:rFonts w:ascii="Times New Roman" w:eastAsia="Times New Roman" w:hAnsi="Times New Roman" w:cs="Times New Roman"/>
-          <w:sz w:val="24"/>
-          <w:szCs w:val="24"/>
-        </w:rPr>
-      </w:pPr>
-      <w:r>
-        <w:rPr>
-          <w:rFonts w:ascii="Times New Roman" w:eastAsia="Times New Roman" w:hAnsi="Times New Roman" w:cs="Times New Roman"/>
-          <w:sz w:val="24"/>
-          <w:szCs w:val="24"/>
-        </w:rPr>
-        <w:t>go to command line and go to directory (e:\users\norm\sites\basewp)</w:t>
+          <w:rFonts w:asciiTheme="majorHAnsi" w:eastAsia="Times New Roman" w:hAnsiTheme="majorHAnsi" w:cstheme="majorHAnsi"/>
+          <w:sz w:val="24"/>
+          <w:szCs w:val="24"/>
+        </w:rPr>
+      </w:pPr>
+      <w:r>
+        <w:rPr>
+          <w:rFonts w:asciiTheme="majorHAnsi" w:eastAsia="Times New Roman" w:hAnsiTheme="majorHAnsi" w:cstheme="majorHAnsi"/>
+          <w:sz w:val="24"/>
+          <w:szCs w:val="24"/>
+        </w:rPr>
+        <w:t>go to command line and go to directory (e:\users\norm\sites\</w:t>
+      </w:r>
+      <w:proofErr w:type="spellStart"/>
+      <w:r>
+        <w:rPr>
+          <w:rFonts w:asciiTheme="majorHAnsi" w:eastAsia="Times New Roman" w:hAnsiTheme="majorHAnsi" w:cstheme="majorHAnsi"/>
+          <w:sz w:val="24"/>
+          <w:szCs w:val="24"/>
+        </w:rPr>
+        <w:t>basewp</w:t>
+      </w:r>
+      <w:proofErr w:type="spellEnd"/>
+      <w:r>
+        <w:rPr>
+          <w:rFonts w:asciiTheme="majorHAnsi" w:eastAsia="Times New Roman" w:hAnsiTheme="majorHAnsi" w:cstheme="majorHAnsi"/>
+          <w:sz w:val="24"/>
+          <w:szCs w:val="24"/>
+        </w:rPr>
+        <w:t>)</w:t>
       </w:r>
     </w:p>
     <w:p>
@@ -170,14 +284,14 @@
         </w:numPr>
         <w:spacing w:before="100" w:beforeAutospacing="1" w:after="100" w:afterAutospacing="1" w:line="240" w:lineRule="auto"/>
         <w:rPr>
-          <w:rFonts w:ascii="Times New Roman" w:eastAsia="Times New Roman" w:hAnsi="Times New Roman" w:cs="Times New Roman"/>
-          <w:sz w:val="24"/>
-          <w:szCs w:val="24"/>
-        </w:rPr>
-      </w:pPr>
-      <w:r>
-        <w:rPr>
-          <w:rFonts w:ascii="Times New Roman" w:eastAsia="Times New Roman" w:hAnsi="Times New Roman" w:cs="Times New Roman"/>
+          <w:rFonts w:asciiTheme="majorHAnsi" w:eastAsia="Times New Roman" w:hAnsiTheme="majorHAnsi" w:cstheme="majorHAnsi"/>
+          <w:sz w:val="24"/>
+          <w:szCs w:val="24"/>
+        </w:rPr>
+      </w:pPr>
+      <w:r>
+        <w:rPr>
+          <w:rFonts w:asciiTheme="majorHAnsi" w:eastAsia="Times New Roman" w:hAnsiTheme="majorHAnsi" w:cstheme="majorHAnsi"/>
           <w:sz w:val="24"/>
           <w:szCs w:val="24"/>
         </w:rPr>
@@ -192,14 +306,14 @@
         </w:numPr>
         <w:spacing w:before="100" w:beforeAutospacing="1" w:after="100" w:afterAutospacing="1" w:line="240" w:lineRule="auto"/>
         <w:rPr>
-          <w:rFonts w:ascii="Times New Roman" w:eastAsia="Times New Roman" w:hAnsi="Times New Roman" w:cs="Times New Roman"/>
-          <w:sz w:val="24"/>
-          <w:szCs w:val="24"/>
-        </w:rPr>
-      </w:pPr>
-      <w:r>
-        <w:rPr>
-          <w:rFonts w:ascii="Times New Roman" w:eastAsia="Times New Roman" w:hAnsi="Times New Roman" w:cs="Times New Roman"/>
+          <w:rFonts w:asciiTheme="majorHAnsi" w:eastAsia="Times New Roman" w:hAnsiTheme="majorHAnsi" w:cstheme="majorHAnsi"/>
+          <w:sz w:val="24"/>
+          <w:szCs w:val="24"/>
+        </w:rPr>
+      </w:pPr>
+      <w:r>
+        <w:rPr>
+          <w:rFonts w:asciiTheme="majorHAnsi" w:eastAsia="Times New Roman" w:hAnsiTheme="majorHAnsi" w:cstheme="majorHAnsi"/>
           <w:sz w:val="24"/>
           <w:szCs w:val="24"/>
         </w:rPr>
@@ -214,14 +328,14 @@
         </w:numPr>
         <w:spacing w:before="100" w:beforeAutospacing="1" w:after="100" w:afterAutospacing="1" w:line="240" w:lineRule="auto"/>
         <w:rPr>
-          <w:rFonts w:ascii="Times New Roman" w:eastAsia="Times New Roman" w:hAnsi="Times New Roman" w:cs="Times New Roman"/>
-          <w:sz w:val="24"/>
-          <w:szCs w:val="24"/>
-        </w:rPr>
-      </w:pPr>
-      <w:r>
-        <w:rPr>
-          <w:rFonts w:ascii="Times New Roman" w:eastAsia="Times New Roman" w:hAnsi="Times New Roman" w:cs="Times New Roman"/>
+          <w:rFonts w:asciiTheme="majorHAnsi" w:eastAsia="Times New Roman" w:hAnsiTheme="majorHAnsi" w:cstheme="majorHAnsi"/>
+          <w:sz w:val="24"/>
+          <w:szCs w:val="24"/>
+        </w:rPr>
+      </w:pPr>
+      <w:r>
+        <w:rPr>
+          <w:rFonts w:asciiTheme="majorHAnsi" w:eastAsia="Times New Roman" w:hAnsiTheme="majorHAnsi" w:cstheme="majorHAnsi"/>
           <w:sz w:val="24"/>
           <w:szCs w:val="24"/>
         </w:rPr>
@@ -236,14 +350,14 @@
         </w:numPr>
         <w:spacing w:before="100" w:beforeAutospacing="1" w:after="100" w:afterAutospacing="1" w:line="240" w:lineRule="auto"/>
         <w:rPr>
-          <w:rFonts w:ascii="Times New Roman" w:eastAsia="Times New Roman" w:hAnsi="Times New Roman" w:cs="Times New Roman"/>
-          <w:sz w:val="24"/>
-          <w:szCs w:val="24"/>
-        </w:rPr>
-      </w:pPr>
-      <w:r>
-        <w:rPr>
-          <w:rFonts w:ascii="Times New Roman" w:eastAsia="Times New Roman" w:hAnsi="Times New Roman" w:cs="Times New Roman"/>
+          <w:rFonts w:asciiTheme="majorHAnsi" w:eastAsia="Times New Roman" w:hAnsiTheme="majorHAnsi" w:cstheme="majorHAnsi"/>
+          <w:sz w:val="24"/>
+          <w:szCs w:val="24"/>
+        </w:rPr>
+      </w:pPr>
+      <w:r>
+        <w:rPr>
+          <w:rFonts w:asciiTheme="majorHAnsi" w:eastAsia="Times New Roman" w:hAnsiTheme="majorHAnsi" w:cstheme="majorHAnsi"/>
           <w:sz w:val="24"/>
           <w:szCs w:val="24"/>
         </w:rPr>
@@ -258,14 +372,14 @@
         </w:numPr>
         <w:spacing w:before="100" w:beforeAutospacing="1" w:after="100" w:afterAutospacing="1" w:line="240" w:lineRule="auto"/>
         <w:rPr>
-          <w:rFonts w:ascii="Times New Roman" w:eastAsia="Times New Roman" w:hAnsi="Times New Roman" w:cs="Times New Roman"/>
-          <w:sz w:val="24"/>
-          <w:szCs w:val="24"/>
-        </w:rPr>
-      </w:pPr>
-      <w:r>
-        <w:rPr>
-          <w:rFonts w:ascii="Times New Roman" w:eastAsia="Times New Roman" w:hAnsi="Times New Roman" w:cs="Times New Roman"/>
+          <w:rFonts w:asciiTheme="majorHAnsi" w:eastAsia="Times New Roman" w:hAnsiTheme="majorHAnsi" w:cstheme="majorHAnsi"/>
+          <w:sz w:val="24"/>
+          <w:szCs w:val="24"/>
+        </w:rPr>
+      </w:pPr>
+      <w:r>
+        <w:rPr>
+          <w:rFonts w:asciiTheme="majorHAnsi" w:eastAsia="Times New Roman" w:hAnsiTheme="majorHAnsi" w:cstheme="majorHAnsi"/>
           <w:sz w:val="24"/>
           <w:szCs w:val="24"/>
           <w:highlight w:val="yellow"/>
@@ -274,7 +388,7 @@
       </w:r>
       <w:r>
         <w:rPr>
-          <w:rFonts w:ascii="Times New Roman" w:eastAsia="Times New Roman" w:hAnsi="Times New Roman" w:cs="Times New Roman"/>
+          <w:rFonts w:asciiTheme="majorHAnsi" w:eastAsia="Times New Roman" w:hAnsiTheme="majorHAnsi" w:cstheme="majorHAnsi"/>
           <w:sz w:val="24"/>
           <w:szCs w:val="24"/>
         </w:rPr>
@@ -289,18 +403,36 @@
         </w:numPr>
         <w:spacing w:before="100" w:beforeAutospacing="1" w:after="100" w:afterAutospacing="1" w:line="240" w:lineRule="auto"/>
         <w:rPr>
-          <w:rFonts w:ascii="Times New Roman" w:eastAsia="Times New Roman" w:hAnsi="Times New Roman" w:cs="Times New Roman"/>
-          <w:sz w:val="24"/>
-          <w:szCs w:val="24"/>
-        </w:rPr>
-      </w:pPr>
-      <w:r>
-        <w:rPr>
-          <w:rFonts w:ascii="Times New Roman" w:eastAsia="Times New Roman" w:hAnsi="Times New Roman" w:cs="Times New Roman"/>
-          <w:sz w:val="24"/>
-          <w:szCs w:val="24"/>
-        </w:rPr>
-        <w:t>Now we can work between github and computer</w:t>
+          <w:rFonts w:asciiTheme="majorHAnsi" w:eastAsia="Times New Roman" w:hAnsiTheme="majorHAnsi" w:cstheme="majorHAnsi"/>
+          <w:sz w:val="24"/>
+          <w:szCs w:val="24"/>
+        </w:rPr>
+      </w:pPr>
+      <w:r>
+        <w:rPr>
+          <w:rFonts w:asciiTheme="majorHAnsi" w:eastAsia="Times New Roman" w:hAnsiTheme="majorHAnsi" w:cstheme="majorHAnsi"/>
+          <w:sz w:val="24"/>
+          <w:szCs w:val="24"/>
+        </w:rPr>
+        <w:t xml:space="preserve">Now we can work between </w:t>
+      </w:r>
+      <w:proofErr w:type="spellStart"/>
+      <w:r>
+        <w:rPr>
+          <w:rFonts w:asciiTheme="majorHAnsi" w:eastAsia="Times New Roman" w:hAnsiTheme="majorHAnsi" w:cstheme="majorHAnsi"/>
+          <w:sz w:val="24"/>
+          <w:szCs w:val="24"/>
+        </w:rPr>
+        <w:t>github</w:t>
+      </w:r>
+      <w:proofErr w:type="spellEnd"/>
+      <w:r>
+        <w:rPr>
+          <w:rFonts w:asciiTheme="majorHAnsi" w:eastAsia="Times New Roman" w:hAnsiTheme="majorHAnsi" w:cstheme="majorHAnsi"/>
+          <w:sz w:val="24"/>
+          <w:szCs w:val="24"/>
+        </w:rPr>
+        <w:t xml:space="preserve"> and computer</w:t>
       </w:r>
     </w:p>
     <w:p>
@@ -311,23 +443,34 @@
         </w:numPr>
         <w:spacing w:before="100" w:beforeAutospacing="1" w:after="100" w:afterAutospacing="1" w:line="240" w:lineRule="auto"/>
         <w:rPr>
-          <w:rFonts w:ascii="Times New Roman" w:eastAsia="Times New Roman" w:hAnsi="Times New Roman" w:cs="Times New Roman"/>
-          <w:sz w:val="24"/>
-          <w:szCs w:val="24"/>
-        </w:rPr>
-      </w:pPr>
-      <w:r>
-        <w:rPr>
-          <w:rFonts w:ascii="Times New Roman" w:eastAsia="Times New Roman" w:hAnsi="Times New Roman" w:cs="Times New Roman"/>
+          <w:rFonts w:asciiTheme="majorHAnsi" w:eastAsia="Times New Roman" w:hAnsiTheme="majorHAnsi" w:cstheme="majorHAnsi"/>
+          <w:sz w:val="24"/>
+          <w:szCs w:val="24"/>
+        </w:rPr>
+      </w:pPr>
+      <w:r>
+        <w:rPr>
+          <w:rFonts w:asciiTheme="majorHAnsi" w:eastAsia="Times New Roman" w:hAnsiTheme="majorHAnsi" w:cstheme="majorHAnsi"/>
           <w:sz w:val="24"/>
           <w:szCs w:val="24"/>
           <w:highlight w:val="yellow"/>
         </w:rPr>
-        <w:t>git add .</w:t>
-      </w:r>
-      <w:r>
-        <w:rPr>
-          <w:rFonts w:ascii="Times New Roman" w:eastAsia="Times New Roman" w:hAnsi="Times New Roman" w:cs="Times New Roman"/>
+        <w:t xml:space="preserve">git </w:t>
+      </w:r>
+      <w:proofErr w:type="gramStart"/>
+      <w:r>
+        <w:rPr>
+          <w:rFonts w:asciiTheme="majorHAnsi" w:eastAsia="Times New Roman" w:hAnsiTheme="majorHAnsi" w:cstheme="majorHAnsi"/>
+          <w:sz w:val="24"/>
+          <w:szCs w:val="24"/>
+          <w:highlight w:val="yellow"/>
+        </w:rPr>
+        <w:t>add .</w:t>
+      </w:r>
+      <w:proofErr w:type="gramEnd"/>
+      <w:r>
+        <w:rPr>
+          <w:rFonts w:asciiTheme="majorHAnsi" w:eastAsia="Times New Roman" w:hAnsiTheme="majorHAnsi" w:cstheme="majorHAnsi"/>
           <w:sz w:val="24"/>
           <w:szCs w:val="24"/>
         </w:rPr>
@@ -342,14 +485,14 @@
         </w:numPr>
         <w:spacing w:before="100" w:beforeAutospacing="1" w:after="100" w:afterAutospacing="1" w:line="240" w:lineRule="auto"/>
         <w:rPr>
-          <w:rFonts w:ascii="Times New Roman" w:eastAsia="Times New Roman" w:hAnsi="Times New Roman" w:cs="Times New Roman"/>
-          <w:sz w:val="24"/>
-          <w:szCs w:val="24"/>
-        </w:rPr>
-      </w:pPr>
-      <w:r>
-        <w:rPr>
-          <w:rFonts w:ascii="Times New Roman" w:eastAsia="Times New Roman" w:hAnsi="Times New Roman" w:cs="Times New Roman"/>
+          <w:rFonts w:asciiTheme="majorHAnsi" w:eastAsia="Times New Roman" w:hAnsiTheme="majorHAnsi" w:cstheme="majorHAnsi"/>
+          <w:sz w:val="24"/>
+          <w:szCs w:val="24"/>
+        </w:rPr>
+      </w:pPr>
+      <w:r>
+        <w:rPr>
+          <w:rFonts w:asciiTheme="majorHAnsi" w:eastAsia="Times New Roman" w:hAnsiTheme="majorHAnsi" w:cstheme="majorHAnsi"/>
           <w:sz w:val="24"/>
           <w:szCs w:val="24"/>
           <w:highlight w:val="yellow"/>
@@ -358,18 +501,21 @@
       </w:r>
       <w:r>
         <w:rPr>
-          <w:rFonts w:ascii="Times New Roman" w:eastAsia="Times New Roman" w:hAnsi="Times New Roman" w:cs="Times New Roman"/>
+          <w:rFonts w:asciiTheme="majorHAnsi" w:eastAsia="Times New Roman" w:hAnsiTheme="majorHAnsi" w:cstheme="majorHAnsi"/>
           <w:sz w:val="24"/>
           <w:szCs w:val="24"/>
         </w:rPr>
         <w:t xml:space="preserve"> (</w:t>
       </w:r>
       <w:r>
+        <w:rPr>
+          <w:rFonts w:asciiTheme="majorHAnsi" w:hAnsiTheme="majorHAnsi" w:cstheme="majorHAnsi"/>
+        </w:rPr>
         <w:t>List the files you've changed and those you still need to add or commit</w:t>
       </w:r>
       <w:r>
         <w:rPr>
-          <w:rFonts w:ascii="Times New Roman" w:eastAsia="Times New Roman" w:hAnsi="Times New Roman" w:cs="Times New Roman"/>
+          <w:rFonts w:asciiTheme="majorHAnsi" w:eastAsia="Times New Roman" w:hAnsiTheme="majorHAnsi" w:cstheme="majorHAnsi"/>
           <w:sz w:val="24"/>
           <w:szCs w:val="24"/>
         </w:rPr>
@@ -384,14 +530,14 @@
         </w:numPr>
         <w:spacing w:before="100" w:beforeAutospacing="1" w:after="100" w:afterAutospacing="1" w:line="240" w:lineRule="auto"/>
         <w:rPr>
-          <w:rFonts w:ascii="Times New Roman" w:eastAsia="Times New Roman" w:hAnsi="Times New Roman" w:cs="Times New Roman"/>
-          <w:sz w:val="24"/>
-          <w:szCs w:val="24"/>
-        </w:rPr>
-      </w:pPr>
-      <w:r>
-        <w:rPr>
-          <w:rFonts w:ascii="Times New Roman" w:eastAsia="Times New Roman" w:hAnsi="Times New Roman" w:cs="Times New Roman"/>
+          <w:rFonts w:asciiTheme="majorHAnsi" w:eastAsia="Times New Roman" w:hAnsiTheme="majorHAnsi" w:cstheme="majorHAnsi"/>
+          <w:sz w:val="24"/>
+          <w:szCs w:val="24"/>
+        </w:rPr>
+      </w:pPr>
+      <w:r>
+        <w:rPr>
+          <w:rFonts w:asciiTheme="majorHAnsi" w:eastAsia="Times New Roman" w:hAnsiTheme="majorHAnsi" w:cstheme="majorHAnsi"/>
           <w:sz w:val="24"/>
           <w:szCs w:val="24"/>
           <w:highlight w:val="yellow"/>
@@ -400,7 +546,7 @@
       </w:r>
       <w:r>
         <w:rPr>
-          <w:rFonts w:ascii="Times New Roman" w:eastAsia="Times New Roman" w:hAnsi="Times New Roman" w:cs="Times New Roman"/>
+          <w:rFonts w:asciiTheme="majorHAnsi" w:eastAsia="Times New Roman" w:hAnsiTheme="majorHAnsi" w:cstheme="majorHAnsi"/>
           <w:sz w:val="24"/>
           <w:szCs w:val="24"/>
           <w:highlight w:val="yellow"/>
@@ -409,7 +555,7 @@
       </w:r>
       <w:r>
         <w:rPr>
-          <w:rFonts w:ascii="Times New Roman" w:eastAsia="Times New Roman" w:hAnsi="Times New Roman" w:cs="Times New Roman"/>
+          <w:rFonts w:asciiTheme="majorHAnsi" w:eastAsia="Times New Roman" w:hAnsiTheme="majorHAnsi" w:cstheme="majorHAnsi"/>
           <w:sz w:val="24"/>
           <w:szCs w:val="24"/>
           <w:highlight w:val="yellow"/>
@@ -425,14 +571,14 @@
         </w:numPr>
         <w:spacing w:before="100" w:beforeAutospacing="1" w:after="100" w:afterAutospacing="1" w:line="240" w:lineRule="auto"/>
         <w:rPr>
-          <w:rFonts w:ascii="Times New Roman" w:eastAsia="Times New Roman" w:hAnsi="Times New Roman" w:cs="Times New Roman"/>
-          <w:sz w:val="24"/>
-          <w:szCs w:val="24"/>
-        </w:rPr>
-      </w:pPr>
-      <w:r>
-        <w:rPr>
-          <w:rFonts w:ascii="Times New Roman" w:eastAsia="Times New Roman" w:hAnsi="Times New Roman" w:cs="Times New Roman"/>
+          <w:rFonts w:asciiTheme="majorHAnsi" w:eastAsia="Times New Roman" w:hAnsiTheme="majorHAnsi" w:cstheme="majorHAnsi"/>
+          <w:sz w:val="24"/>
+          <w:szCs w:val="24"/>
+        </w:rPr>
+      </w:pPr>
+      <w:r>
+        <w:rPr>
+          <w:rFonts w:asciiTheme="majorHAnsi" w:eastAsia="Times New Roman" w:hAnsiTheme="majorHAnsi" w:cstheme="majorHAnsi"/>
           <w:sz w:val="24"/>
           <w:szCs w:val="24"/>
           <w:highlight w:val="yellow"/>
@@ -441,17 +587,17 @@
       </w:r>
       <w:r>
         <w:rPr>
-          <w:rFonts w:ascii="Times New Roman" w:eastAsia="Times New Roman" w:hAnsi="Times New Roman" w:cs="Times New Roman"/>
+          <w:rFonts w:asciiTheme="majorHAnsi" w:eastAsia="Times New Roman" w:hAnsiTheme="majorHAnsi" w:cstheme="majorHAnsi"/>
           <w:sz w:val="24"/>
           <w:szCs w:val="24"/>
         </w:rPr>
         <w:t xml:space="preserve"> (</w:t>
       </w:r>
       <w:r>
-        <w:t>Pushes the changes in your local repository up to the remote repository you specified</w:t>
-      </w:r>
-      <w:r>
-        <w:t>)</w:t>
+        <w:rPr>
+          <w:rFonts w:asciiTheme="majorHAnsi" w:hAnsiTheme="majorHAnsi" w:cstheme="majorHAnsi"/>
+        </w:rPr>
+        <w:t>Pushes the changes in your local repository up to the remote repository you specified)</w:t>
       </w:r>
     </w:p>
     <w:p>
@@ -462,14 +608,14 @@
         </w:numPr>
         <w:spacing w:before="100" w:beforeAutospacing="1" w:after="100" w:afterAutospacing="1" w:line="240" w:lineRule="auto"/>
         <w:rPr>
-          <w:rFonts w:ascii="Times New Roman" w:eastAsia="Times New Roman" w:hAnsi="Times New Roman" w:cs="Times New Roman"/>
-          <w:sz w:val="24"/>
-          <w:szCs w:val="24"/>
-        </w:rPr>
-      </w:pPr>
-      <w:r>
-        <w:rPr>
-          <w:rFonts w:ascii="Times New Roman" w:eastAsia="Times New Roman" w:hAnsi="Times New Roman" w:cs="Times New Roman"/>
+          <w:rFonts w:asciiTheme="majorHAnsi" w:eastAsia="Times New Roman" w:hAnsiTheme="majorHAnsi" w:cstheme="majorHAnsi"/>
+          <w:sz w:val="24"/>
+          <w:szCs w:val="24"/>
+        </w:rPr>
+      </w:pPr>
+      <w:r>
+        <w:rPr>
+          <w:rFonts w:asciiTheme="majorHAnsi" w:eastAsia="Times New Roman" w:hAnsiTheme="majorHAnsi" w:cstheme="majorHAnsi"/>
           <w:sz w:val="24"/>
           <w:szCs w:val="24"/>
         </w:rPr>
@@ -479,6 +625,7 @@
     <w:p>
       <w:pPr>
         <w:rPr>
+          <w:rFonts w:asciiTheme="majorHAnsi" w:hAnsiTheme="majorHAnsi" w:cstheme="majorHAnsi"/>
           <w:b/>
         </w:rPr>
       </w:pPr>
@@ -486,6 +633,7 @@
     <w:p>
       <w:pPr>
         <w:rPr>
+          <w:rFonts w:asciiTheme="majorHAnsi" w:hAnsiTheme="majorHAnsi" w:cstheme="majorHAnsi"/>
           <w:b/>
         </w:rPr>
       </w:pPr>
@@ -493,24 +641,20 @@
     <w:p>
       <w:pPr>
         <w:rPr>
-          <w:b/>
-        </w:rPr>
-      </w:pPr>
-      <w:r>
-        <w:rPr>
-          <w:b/>
-        </w:rPr>
-        <w:t>Test GitHub</w:t>
-      </w:r>
-    </w:p>
-    <w:p>
-      <w:pPr>
-        <w:rPr>
+          <w:rFonts w:asciiTheme="majorHAnsi" w:hAnsiTheme="majorHAnsi" w:cstheme="majorHAnsi"/>
           <w:b/>
         </w:rPr>
       </w:pPr>
       <w:bookmarkStart w:id="0" w:name="_GoBack"/>
       <w:bookmarkEnd w:id="0"/>
+    </w:p>
+    <w:p>
+      <w:pPr>
+        <w:rPr>
+          <w:rFonts w:asciiTheme="majorHAnsi" w:hAnsiTheme="majorHAnsi" w:cstheme="majorHAnsi"/>
+          <w:b/>
+        </w:rPr>
+      </w:pPr>
     </w:p>
     <w:sectPr>
       <w:pgSz w:w="12240" w:h="15840"/>

</xml_diff>